<commit_message>
Added officedown package to update formatting of tables and figures. Added dynamic cross-references. Added bar graph for response rate/gender.
</commit_message>
<xml_diff>
--- a/aux_report_style_template_2.23.22.docx
+++ b/aux_report_style_template_2.23.22.docx
@@ -314,7 +314,7 @@
   <w:abstractNum w:abstractNumId="0" w15:restartNumberingAfterBreak="0">
     <w:nsid w:val="FFFFFF7C"/>
     <w:multiLevelType w:val="singleLevel"/>
-    <w:tmpl w:val="B150C282"/>
+    <w:tmpl w:val="20524BAC"/>
     <w:lvl w:ilvl="0">
       <w:start w:val="1"/>
       <w:numFmt w:val="decimal"/>
@@ -331,7 +331,7 @@
   <w:abstractNum w:abstractNumId="1" w15:restartNumberingAfterBreak="0">
     <w:nsid w:val="FFFFFF7D"/>
     <w:multiLevelType w:val="singleLevel"/>
-    <w:tmpl w:val="A15E0706"/>
+    <w:tmpl w:val="86AE530C"/>
     <w:lvl w:ilvl="0">
       <w:start w:val="1"/>
       <w:numFmt w:val="decimal"/>
@@ -348,7 +348,7 @@
   <w:abstractNum w:abstractNumId="2" w15:restartNumberingAfterBreak="0">
     <w:nsid w:val="FFFFFF7E"/>
     <w:multiLevelType w:val="singleLevel"/>
-    <w:tmpl w:val="E37E06D0"/>
+    <w:tmpl w:val="5BE03D68"/>
     <w:lvl w:ilvl="0">
       <w:start w:val="1"/>
       <w:numFmt w:val="decimal"/>
@@ -365,7 +365,7 @@
   <w:abstractNum w:abstractNumId="3" w15:restartNumberingAfterBreak="0">
     <w:nsid w:val="FFFFFF7F"/>
     <w:multiLevelType w:val="singleLevel"/>
-    <w:tmpl w:val="9306FAC0"/>
+    <w:tmpl w:val="20F6F732"/>
     <w:lvl w:ilvl="0">
       <w:start w:val="1"/>
       <w:numFmt w:val="decimal"/>
@@ -382,7 +382,7 @@
   <w:abstractNum w:abstractNumId="4" w15:restartNumberingAfterBreak="0">
     <w:nsid w:val="FFFFFF80"/>
     <w:multiLevelType w:val="singleLevel"/>
-    <w:tmpl w:val="6A8C0E56"/>
+    <w:tmpl w:val="70BA2756"/>
     <w:lvl w:ilvl="0">
       <w:start w:val="1"/>
       <w:numFmt w:val="bullet"/>
@@ -402,7 +402,7 @@
   <w:abstractNum w:abstractNumId="5" w15:restartNumberingAfterBreak="0">
     <w:nsid w:val="FFFFFF81"/>
     <w:multiLevelType w:val="singleLevel"/>
-    <w:tmpl w:val="624A4500"/>
+    <w:tmpl w:val="80E663FC"/>
     <w:lvl w:ilvl="0">
       <w:start w:val="1"/>
       <w:numFmt w:val="bullet"/>
@@ -422,7 +422,7 @@
   <w:abstractNum w:abstractNumId="6" w15:restartNumberingAfterBreak="0">
     <w:nsid w:val="FFFFFF82"/>
     <w:multiLevelType w:val="singleLevel"/>
-    <w:tmpl w:val="8CB6B1EA"/>
+    <w:tmpl w:val="1340BEF0"/>
     <w:lvl w:ilvl="0">
       <w:start w:val="1"/>
       <w:numFmt w:val="bullet"/>
@@ -442,7 +442,7 @@
   <w:abstractNum w:abstractNumId="7" w15:restartNumberingAfterBreak="0">
     <w:nsid w:val="FFFFFF83"/>
     <w:multiLevelType w:val="singleLevel"/>
-    <w:tmpl w:val="FBCEC0D2"/>
+    <w:tmpl w:val="7B82A492"/>
     <w:lvl w:ilvl="0">
       <w:start w:val="1"/>
       <w:numFmt w:val="bullet"/>
@@ -462,7 +462,7 @@
   <w:abstractNum w:abstractNumId="8" w15:restartNumberingAfterBreak="0">
     <w:nsid w:val="FFFFFF88"/>
     <w:multiLevelType w:val="singleLevel"/>
-    <w:tmpl w:val="53E4EBD2"/>
+    <w:tmpl w:val="00ECC836"/>
     <w:lvl w:ilvl="0">
       <w:start w:val="1"/>
       <w:numFmt w:val="decimal"/>
@@ -479,7 +479,7 @@
   <w:abstractNum w:abstractNumId="9" w15:restartNumberingAfterBreak="0">
     <w:nsid w:val="FFFFFF89"/>
     <w:multiLevelType w:val="singleLevel"/>
-    <w:tmpl w:val="AB324348"/>
+    <w:tmpl w:val="E2E86DB2"/>
     <w:lvl w:ilvl="0">
       <w:start w:val="1"/>
       <w:numFmt w:val="bullet"/>
@@ -1363,13 +1363,28 @@
   <w:style w:type="paragraph" w:customStyle="1" w:styleId="TableCaption">
     <w:name w:val="Table Caption"/>
     <w:basedOn w:val="Caption"/>
+    <w:rsid w:val="00AD3E91"/>
     <w:pPr>
       <w:keepNext/>
     </w:pPr>
+    <w:rPr>
+      <w:rFonts w:ascii="Times New Roman" w:hAnsi="Times New Roman"/>
+      <w:b/>
+      <w:i w:val="0"/>
+    </w:rPr>
   </w:style>
   <w:style w:type="paragraph" w:customStyle="1" w:styleId="ImageCaption">
     <w:name w:val="Image Caption"/>
     <w:basedOn w:val="Caption"/>
+    <w:rsid w:val="00520A8F"/>
+    <w:pPr>
+      <w:spacing w:after="0"/>
+    </w:pPr>
+    <w:rPr>
+      <w:rFonts w:ascii="Times New Roman" w:hAnsi="Times New Roman"/>
+      <w:b/>
+      <w:i w:val="0"/>
+    </w:rPr>
   </w:style>
   <w:style w:type="paragraph" w:customStyle="1" w:styleId="Figure">
     <w:name w:val="Figure"/>

</xml_diff>

<commit_message>
Added all text and included all parameters for optional measures.
</commit_message>
<xml_diff>
--- a/aux_report_style_template_2.23.22.docx
+++ b/aux_report_style_template_2.23.22.docx
@@ -257,6 +257,8 @@
       <w:bookmarkEnd w:id="1"/>
     </w:p>
     <w:sectPr>
+      <w:footerReference w:type="even" r:id="rId9"/>
+      <w:footerReference w:type="default" r:id="rId10"/>
       <w:pgSz w:w="12240" w:h="15840"/>
       <w:pgMar w:top="1440" w:right="1440" w:bottom="1440" w:left="1440" w:header="720" w:footer="720" w:gutter="0"/>
       <w:cols w:space="720"/>
@@ -288,6 +290,123 @@
     </w:p>
   </w:endnote>
 </w:endnotes>
+</file>
+
+<file path=word/footer1.xml><?xml version="1.0" encoding="utf-8"?>
+<w:ftr xmlns:wpc="http://schemas.microsoft.com/office/word/2010/wordprocessingCanvas" xmlns:cx="http://schemas.microsoft.com/office/drawing/2014/chartex" xmlns:cx1="http://schemas.microsoft.com/office/drawing/2015/9/8/chartex" xmlns:cx2="http://schemas.microsoft.com/office/drawing/2015/10/21/chartex" xmlns:cx3="http://schemas.microsoft.com/office/drawing/2016/5/9/chartex" xmlns:cx4="http://schemas.microsoft.com/office/drawing/2016/5/10/chartex" xmlns:cx5="http://schemas.microsoft.com/office/drawing/2016/5/11/chartex" xmlns:cx6="http://schemas.microsoft.com/office/drawing/2016/5/12/chartex" xmlns:cx7="http://schemas.microsoft.com/office/drawing/2016/5/13/chartex" xmlns:cx8="http://schemas.microsoft.com/office/drawing/2016/5/14/chartex" xmlns:mc="http://schemas.openxmlformats.org/markup-compatibility/2006" xmlns:aink="http://schemas.microsoft.com/office/drawing/2016/ink" xmlns:am3d="http://schemas.microsoft.com/office/drawing/2017/model3d" xmlns:o="urn:schemas-microsoft-com:office:office" xmlns:r="http://schemas.openxmlformats.org/officeDocument/2006/relationships" xmlns:m="http://schemas.openxmlformats.org/officeDocument/2006/math" xmlns:v="urn:schemas-microsoft-com:vml" xmlns:wp14="http://schemas.microsoft.com/office/word/2010/wordprocessingDrawing" xmlns:wp="http://schemas.openxmlformats.org/drawingml/2006/wordprocessingDrawing" xmlns:w10="urn:schemas-microsoft-com:office:word" xmlns:w="http://schemas.openxmlformats.org/wordprocessingml/2006/main" xmlns:w14="http://schemas.microsoft.com/office/word/2010/wordml" xmlns:w15="http://schemas.microsoft.com/office/word/2012/wordml" xmlns:w16cex="http://schemas.microsoft.com/office/word/2018/wordml/cex" xmlns:w16cid="http://schemas.microsoft.com/office/word/2016/wordml/cid" xmlns:w16="http://schemas.microsoft.com/office/word/2018/wordml" xmlns:w16sdtdh="http://schemas.microsoft.com/office/word/2020/wordml/sdtdatahash" xmlns:w16se="http://schemas.microsoft.com/office/word/2015/wordml/symex" xmlns:wpg="http://schemas.microsoft.com/office/word/2010/wordprocessingGroup" xmlns:wpi="http://schemas.microsoft.com/office/word/2010/wordprocessingInk" xmlns:wne="http://schemas.microsoft.com/office/word/2006/wordml" xmlns:wps="http://schemas.microsoft.com/office/word/2010/wordprocessingShape" mc:Ignorable="w14 w15 w16se w16cid w16 w16cex w16sdtdh wp14">
+  <w:sdt>
+    <w:sdtPr>
+      <w:rPr>
+        <w:rStyle w:val="PageNumber"/>
+      </w:rPr>
+      <w:id w:val="-1553078487"/>
+      <w:docPartObj>
+        <w:docPartGallery w:val="Page Numbers (Bottom of Page)"/>
+        <w:docPartUnique/>
+      </w:docPartObj>
+    </w:sdtPr>
+    <w:sdtContent>
+      <w:p>
+        <w:pPr>
+          <w:pStyle w:val="Footer"/>
+          <w:framePr w:wrap="none" w:vAnchor="text" w:hAnchor="margin" w:xAlign="right" w:y="1"/>
+          <w:rPr>
+            <w:rStyle w:val="PageNumber"/>
+          </w:rPr>
+        </w:pPr>
+        <w:r>
+          <w:rPr>
+            <w:rStyle w:val="PageNumber"/>
+          </w:rPr>
+          <w:fldChar w:fldCharType="begin"/>
+        </w:r>
+        <w:r>
+          <w:rPr>
+            <w:rStyle w:val="PageNumber"/>
+          </w:rPr>
+          <w:instrText xml:space="preserve"> PAGE </w:instrText>
+        </w:r>
+        <w:r>
+          <w:rPr>
+            <w:rStyle w:val="PageNumber"/>
+          </w:rPr>
+          <w:fldChar w:fldCharType="end"/>
+        </w:r>
+      </w:p>
+    </w:sdtContent>
+  </w:sdt>
+  <w:p>
+    <w:pPr>
+      <w:pStyle w:val="Footer"/>
+      <w:ind w:right="360"/>
+    </w:pPr>
+  </w:p>
+</w:ftr>
+</file>
+
+<file path=word/footer2.xml><?xml version="1.0" encoding="utf-8"?>
+<w:ftr xmlns:wpc="http://schemas.microsoft.com/office/word/2010/wordprocessingCanvas" xmlns:cx="http://schemas.microsoft.com/office/drawing/2014/chartex" xmlns:cx1="http://schemas.microsoft.com/office/drawing/2015/9/8/chartex" xmlns:cx2="http://schemas.microsoft.com/office/drawing/2015/10/21/chartex" xmlns:cx3="http://schemas.microsoft.com/office/drawing/2016/5/9/chartex" xmlns:cx4="http://schemas.microsoft.com/office/drawing/2016/5/10/chartex" xmlns:cx5="http://schemas.microsoft.com/office/drawing/2016/5/11/chartex" xmlns:cx6="http://schemas.microsoft.com/office/drawing/2016/5/12/chartex" xmlns:cx7="http://schemas.microsoft.com/office/drawing/2016/5/13/chartex" xmlns:cx8="http://schemas.microsoft.com/office/drawing/2016/5/14/chartex" xmlns:mc="http://schemas.openxmlformats.org/markup-compatibility/2006" xmlns:aink="http://schemas.microsoft.com/office/drawing/2016/ink" xmlns:am3d="http://schemas.microsoft.com/office/drawing/2017/model3d" xmlns:o="urn:schemas-microsoft-com:office:office" xmlns:r="http://schemas.openxmlformats.org/officeDocument/2006/relationships" xmlns:m="http://schemas.openxmlformats.org/officeDocument/2006/math" xmlns:v="urn:schemas-microsoft-com:vml" xmlns:wp14="http://schemas.microsoft.com/office/word/2010/wordprocessingDrawing" xmlns:wp="http://schemas.openxmlformats.org/drawingml/2006/wordprocessingDrawing" xmlns:w10="urn:schemas-microsoft-com:office:word" xmlns:w="http://schemas.openxmlformats.org/wordprocessingml/2006/main" xmlns:w14="http://schemas.microsoft.com/office/word/2010/wordml" xmlns:w15="http://schemas.microsoft.com/office/word/2012/wordml" xmlns:w16cex="http://schemas.microsoft.com/office/word/2018/wordml/cex" xmlns:w16cid="http://schemas.microsoft.com/office/word/2016/wordml/cid" xmlns:w16="http://schemas.microsoft.com/office/word/2018/wordml" xmlns:w16sdtdh="http://schemas.microsoft.com/office/word/2020/wordml/sdtdatahash" xmlns:w16se="http://schemas.microsoft.com/office/word/2015/wordml/symex" xmlns:wpg="http://schemas.microsoft.com/office/word/2010/wordprocessingGroup" xmlns:wpi="http://schemas.microsoft.com/office/word/2010/wordprocessingInk" xmlns:wne="http://schemas.microsoft.com/office/word/2006/wordml" xmlns:wps="http://schemas.microsoft.com/office/word/2010/wordprocessingShape" mc:Ignorable="w14 w15 w16se w16cid w16 w16cex w16sdtdh wp14">
+  <w:sdt>
+    <w:sdtPr>
+      <w:rPr>
+        <w:rStyle w:val="PageNumber"/>
+      </w:rPr>
+      <w:id w:val="1834408546"/>
+      <w:docPartObj>
+        <w:docPartGallery w:val="Page Numbers (Bottom of Page)"/>
+        <w:docPartUnique/>
+      </w:docPartObj>
+    </w:sdtPr>
+    <w:sdtContent>
+      <w:p>
+        <w:pPr>
+          <w:pStyle w:val="Footer"/>
+          <w:framePr w:wrap="none" w:vAnchor="text" w:hAnchor="margin" w:xAlign="right" w:y="1"/>
+          <w:rPr>
+            <w:rStyle w:val="PageNumber"/>
+          </w:rPr>
+        </w:pPr>
+        <w:r>
+          <w:rPr>
+            <w:rStyle w:val="PageNumber"/>
+          </w:rPr>
+          <w:fldChar w:fldCharType="begin"/>
+        </w:r>
+        <w:r>
+          <w:rPr>
+            <w:rStyle w:val="PageNumber"/>
+          </w:rPr>
+          <w:instrText xml:space="preserve"> PAGE </w:instrText>
+        </w:r>
+        <w:r>
+          <w:rPr>
+            <w:rStyle w:val="PageNumber"/>
+          </w:rPr>
+          <w:fldChar w:fldCharType="separate"/>
+        </w:r>
+        <w:r>
+          <w:rPr>
+            <w:rStyle w:val="PageNumber"/>
+            <w:noProof/>
+          </w:rPr>
+          <w:t>1</w:t>
+        </w:r>
+        <w:r>
+          <w:rPr>
+            <w:rStyle w:val="PageNumber"/>
+          </w:rPr>
+          <w:fldChar w:fldCharType="end"/>
+        </w:r>
+      </w:p>
+    </w:sdtContent>
+  </w:sdt>
+  <w:p>
+    <w:pPr>
+      <w:pStyle w:val="Footer"/>
+      <w:ind w:right="360"/>
+    </w:pPr>
+  </w:p>
+</w:ftr>
 </file>
 
 <file path=word/footnotes.xml><?xml version="1.0" encoding="utf-8"?>
@@ -1805,6 +1924,33 @@
       <w:jc w:val="center"/>
     </w:pPr>
   </w:style>
+  <w:style w:type="paragraph" w:styleId="Footer">
+    <w:name w:val="footer"/>
+    <w:basedOn w:val="Normal"/>
+    <w:link w:val="FooterChar"/>
+    <w:unhideWhenUsed/>
+    <w:rsid w:val="00E340FC"/>
+    <w:pPr>
+      <w:tabs>
+        <w:tab w:val="center" w:pos="4680"/>
+        <w:tab w:val="right" w:pos="9360"/>
+      </w:tabs>
+      <w:spacing w:after="0"/>
+    </w:pPr>
+  </w:style>
+  <w:style w:type="character" w:customStyle="1" w:styleId="FooterChar">
+    <w:name w:val="Footer Char"/>
+    <w:basedOn w:val="DefaultParagraphFont"/>
+    <w:link w:val="Footer"/>
+    <w:rsid w:val="00E340FC"/>
+  </w:style>
+  <w:style w:type="character" w:styleId="PageNumber">
+    <w:name w:val="page number"/>
+    <w:basedOn w:val="DefaultParagraphFont"/>
+    <w:semiHidden/>
+    <w:unhideWhenUsed/>
+    <w:rsid w:val="00E340FC"/>
+  </w:style>
 </w:styles>
 </file>
 

</xml_diff>

<commit_message>
Adding our first stacked bar charts! YAY!
</commit_message>
<xml_diff>
--- a/aux_report_style_template_2.23.22.docx
+++ b/aux_report_style_template_2.23.22.docx
@@ -305,6 +305,11 @@
         <w:docPartUnique/>
       </w:docPartObj>
     </w:sdtPr>
+    <w:sdtEndPr>
+      <w:rPr>
+        <w:rStyle w:val="PageNumber"/>
+      </w:rPr>
+    </w:sdtEndPr>
     <w:sdtContent>
       <w:p>
         <w:pPr>
@@ -357,6 +362,11 @@
         <w:docPartUnique/>
       </w:docPartObj>
     </w:sdtPr>
+    <w:sdtEndPr>
+      <w:rPr>
+        <w:rStyle w:val="PageNumber"/>
+      </w:rPr>
+    </w:sdtEndPr>
     <w:sdtContent>
       <w:p>
         <w:pPr>

</xml_diff>